<commit_message>
Notes on specs in .md file
</commit_message>
<xml_diff>
--- a/Documents/Notes du cahier des charges.docx
+++ b/Documents/Notes du cahier des charges.docx
@@ -84,8 +84,6 @@
         </w:rPr>
         <w:t>Les essais :</w:t>
       </w:r>
-      <w:bookmarkStart w:id="0" w:name="_GoBack"/>
-      <w:bookmarkEnd w:id="0"/>
       <w:r>
         <w:rPr>
           <w:i/>
@@ -165,7 +163,13 @@
     </w:p>
     <w:p>
       <w:r>
-        <w:t>Groupe de 3 personnes</w:t>
+        <w:t xml:space="preserve">Groupe de </w:t>
+      </w:r>
+      <w:r>
+        <w:t>4</w:t>
+      </w:r>
+      <w:r>
+        <w:t xml:space="preserve"> personnes</w:t>
       </w:r>
       <w:r>
         <w:t> </w:t>
@@ -208,6 +212,40 @@
           <w:b/>
         </w:rPr>
         <w:t>Walle</w:t>
+      </w:r>
+      <w:proofErr w:type="spellEnd"/>
+      <w:r>
+        <w:rPr>
+          <w:b/>
+        </w:rPr>
+        <w:t>,</w:t>
+      </w:r>
+      <w:r>
+        <w:rPr>
+          <w:b/>
+        </w:rPr>
+        <w:t xml:space="preserve"> </w:t>
+      </w:r>
+      <w:proofErr w:type="spellStart"/>
+      <w:r>
+        <w:rPr>
+          <w:b/>
+        </w:rPr>
+        <w:t>Dominik</w:t>
+      </w:r>
+      <w:proofErr w:type="spellEnd"/>
+      <w:r>
+        <w:rPr>
+          <w:b/>
+        </w:rPr>
+        <w:t xml:space="preserve"> </w:t>
+      </w:r>
+      <w:proofErr w:type="spellStart"/>
+      <w:r>
+        <w:rPr>
+          <w:b/>
+        </w:rPr>
+        <w:t>Fiedorczuk</w:t>
       </w:r>
       <w:proofErr w:type="spellEnd"/>
       <w:r>
@@ -1959,23 +1997,21 @@
         <w:t xml:space="preserve">PAS PLUS DE 2 SEMAINES POUR LA GENERATION DE TEMPS ! </w:t>
       </w:r>
       <w:r>
-        <w:t xml:space="preserve">Pas de </w:t>
-      </w:r>
-      <w:proofErr w:type="spellStart"/>
-      <w:r>
-        <w:t>penalisation</w:t>
-      </w:r>
-      <w:proofErr w:type="spellEnd"/>
-      <w:r>
-        <w:t xml:space="preserve"> </w:t>
-      </w:r>
-      <w:proofErr w:type="spellStart"/>
-      <w:r>
-        <w:t>enorme</w:t>
-      </w:r>
-      <w:proofErr w:type="spellEnd"/>
-      <w:r>
-        <w:t xml:space="preserve"> pour le temps.</w:t>
+        <w:t>Pas de p</w:t>
+      </w:r>
+      <w:r>
+        <w:t>é</w:t>
+      </w:r>
+      <w:r>
+        <w:t xml:space="preserve">nalisation </w:t>
+      </w:r>
+      <w:r>
+        <w:t>é</w:t>
+      </w:r>
+      <w:bookmarkStart w:id="0" w:name="_GoBack"/>
+      <w:bookmarkEnd w:id="0"/>
+      <w:r>
+        <w:t>norme pour le temps.</w:t>
       </w:r>
     </w:p>
     <w:sectPr>
@@ -2237,6 +2273,7 @@
     <w:lsdException w:name="HTML Sample" w:semiHidden="1" w:unhideWhenUsed="1"/>
     <w:lsdException w:name="HTML Typewriter" w:semiHidden="1" w:unhideWhenUsed="1"/>
     <w:lsdException w:name="HTML Variable" w:semiHidden="1" w:unhideWhenUsed="1"/>
+    <w:lsdException w:name="Normal Table" w:semiHidden="1" w:unhideWhenUsed="1"/>
     <w:lsdException w:name="annotation subject" w:semiHidden="1" w:unhideWhenUsed="1"/>
     <w:lsdException w:name="No List" w:semiHidden="1" w:unhideWhenUsed="1"/>
     <w:lsdException w:name="Outline List 1" w:semiHidden="1" w:unhideWhenUsed="1"/>
@@ -2280,8 +2317,10 @@
     <w:lsdException w:name="Table Elegant" w:semiHidden="1" w:unhideWhenUsed="1"/>
     <w:lsdException w:name="Table Professional" w:semiHidden="1" w:unhideWhenUsed="1"/>
     <w:lsdException w:name="Table Subtle 1" w:semiHidden="1" w:unhideWhenUsed="1"/>
+    <w:lsdException w:name="Table Subtle 2" w:semiHidden="1" w:unhideWhenUsed="1"/>
     <w:lsdException w:name="Table Web 1" w:semiHidden="1" w:unhideWhenUsed="1"/>
     <w:lsdException w:name="Table Web 2" w:semiHidden="1" w:unhideWhenUsed="1"/>
+    <w:lsdException w:name="Table Web 3" w:semiHidden="1" w:unhideWhenUsed="1"/>
     <w:lsdException w:name="Balloon Text" w:semiHidden="1" w:unhideWhenUsed="1"/>
     <w:lsdException w:name="Table Grid" w:uiPriority="39"/>
     <w:lsdException w:name="Table Theme" w:semiHidden="1" w:unhideWhenUsed="1"/>

</xml_diff>